<commit_message>
update add operator count
</commit_message>
<xml_diff>
--- a/DLRM_memory_trace/to run.docx
+++ b/DLRM_memory_trace/to run.docx
@@ -32,10 +32,16 @@
       <w:r>
         <w:t>DLRM_memory</w:t>
       </w:r>
-      <w:proofErr w:type="spellEnd"/>
-      <w:r>
-        <w:t xml:space="preserve"> trace</w:t>
-      </w:r>
+      <w:r>
+        <w:rPr>
+          <w:rFonts w:hint="eastAsia"/>
+        </w:rPr>
+        <w:t>_</w:t>
+      </w:r>
+      <w:r>
+        <w:t>trace</w:t>
+      </w:r>
+      <w:proofErr w:type="spellEnd"/>
       <w:r>
         <w:t>'; &amp; 'c:\Users\White\AppData\Local\Programs\Python\Python39\python.exe' 'D:\RA data\</w:t>
       </w:r>
@@ -54,10 +60,16 @@
       <w:r>
         <w:t>DLRM_memory</w:t>
       </w:r>
-      <w:proofErr w:type="spellEnd"/>
-      <w:r>
-        <w:t xml:space="preserve"> trace</w:t>
-      </w:r>
+      <w:r>
+        <w:rPr>
+          <w:rFonts w:hint="eastAsia"/>
+        </w:rPr>
+        <w:t>_</w:t>
+      </w:r>
+      <w:r>
+        <w:t>trace</w:t>
+      </w:r>
+      <w:proofErr w:type="spellEnd"/>
       <w:r>
         <w:t>\dlrm_s_pytorch.py' --mini-batch-size=2 --data-size=</w:t>
       </w:r>

</xml_diff>